<commit_message>
Added backend functionality for user
Also added functionality to rate other users off of five star rating.
Updated the user REST api. Need assistance in updating responses to fit
the correct functionality for the frontend.
</commit_message>
<xml_diff>
--- a/REST API for Users.docx
+++ b/REST API for Users.docx
@@ -54,7 +54,7 @@
           <w:rPr>
             <w:rStyle w:val="Hyperlink"/>
           </w:rPr>
-          <w:t>http://localhost:3000/users/:user-id</w:t>
+          <w:t>http://localhost:3000/users/:id</w:t>
         </w:r>
       </w:hyperlink>
     </w:p>
@@ -123,8 +123,6 @@
       </w:r>
     </w:p>
     <w:p>
-      <w:bookmarkStart w:id="0" w:name="_GoBack"/>
-      <w:bookmarkEnd w:id="0"/>
       <w:r>
         <w:t xml:space="preserve"> </w:t>
       </w:r>
@@ -138,7 +136,7 @@
           <w:rPr>
             <w:rStyle w:val="Hyperlink"/>
           </w:rPr>
-          <w:t>http://localhost:3000/users/:user-id/rate-owner</w:t>
+          <w:t>http://localhost:3000/users/:id/rate-owner</w:t>
         </w:r>
       </w:hyperlink>
       <w:r>
@@ -167,19 +165,7 @@
           <w:rPr>
             <w:rStyle w:val="Hyperlink"/>
           </w:rPr>
-          <w:t>http://localhost:3</w:t>
-        </w:r>
-        <w:r>
-          <w:rPr>
-            <w:rStyle w:val="Hyperlink"/>
-          </w:rPr>
-          <w:t>0</w:t>
-        </w:r>
-        <w:r>
-          <w:rPr>
-            <w:rStyle w:val="Hyperlink"/>
-          </w:rPr>
-          <w:t>00/users/:user-id/edit</w:t>
+          <w:t>http://localhost:3000/users/:id/edit</w:t>
         </w:r>
       </w:hyperlink>
     </w:p>
@@ -205,7 +191,7 @@
           <w:rPr>
             <w:rStyle w:val="Hyperlink"/>
           </w:rPr>
-          <w:t>http://localhost:3000/users/:user-id/rate/:user-id/borrower</w:t>
+          <w:t>http://localhost:3000/users/:id/rate/:id2/borrower</w:t>
         </w:r>
       </w:hyperlink>
       <w:r>
@@ -234,7 +220,7 @@
           <w:rPr>
             <w:rStyle w:val="Hyperlink"/>
           </w:rPr>
-          <w:t>http://localhost:3000/users/:user-id/rate/:user-id/owner</w:t>
+          <w:t>http://localhost:3000/users/:id/rate/:user-id/owner</w:t>
         </w:r>
       </w:hyperlink>
       <w:r>
@@ -263,9 +249,14 @@
           <w:rPr>
             <w:rStyle w:val="Hyperlink"/>
           </w:rPr>
-          <w:t>http://localhost:3000/users/:user-id</w:t>
+          <w:t>http://localhost:3000/users/:id</w:t>
         </w:r>
       </w:hyperlink>
+      <w:r>
+        <w:t xml:space="preserve"> </w:t>
+      </w:r>
+      <w:bookmarkStart w:id="0" w:name="_GoBack"/>
+      <w:bookmarkEnd w:id="0"/>
     </w:p>
     <w:p>
       <w:pPr>
@@ -282,10 +273,6 @@
     <w:p>
       <w:pPr>
         <w:pStyle w:val="ListParagraph"/>
-        <w:numPr>
-          <w:ilvl w:val="0"/>
-          <w:numId w:val="3"/>
-        </w:numPr>
       </w:pPr>
     </w:p>
     <w:p/>

</xml_diff>